<commit_message>
Update Conclusion to include research questions reference
</commit_message>
<xml_diff>
--- a/Writeup/Conclusion.docx
+++ b/Writeup/Conclusion.docx
@@ -88,14 +88,86 @@
         <w:rPr>
           <w:lang w:val="en-GB"/>
         </w:rPr>
-        <w:t xml:space="preserve"> “Pastizzi”, “Qassatat”, “Qaghaq tal-ghasel”, “Gbejniet”, “</w:t>
-      </w:r>
+        <w:t xml:space="preserve"> “</w:t>
+      </w:r>
+      <w:proofErr w:type="spellStart"/>
+      <w:r>
+        <w:rPr>
+          <w:lang w:val="en-GB"/>
+        </w:rPr>
+        <w:t>Pastizzi</w:t>
+      </w:r>
+      <w:proofErr w:type="spellEnd"/>
+      <w:r>
+        <w:rPr>
+          <w:lang w:val="en-GB"/>
+        </w:rPr>
+        <w:t>”, “</w:t>
+      </w:r>
+      <w:proofErr w:type="spellStart"/>
+      <w:r>
+        <w:rPr>
+          <w:lang w:val="en-GB"/>
+        </w:rPr>
+        <w:t>Qassatat</w:t>
+      </w:r>
+      <w:proofErr w:type="spellEnd"/>
+      <w:r>
+        <w:rPr>
+          <w:lang w:val="en-GB"/>
+        </w:rPr>
+        <w:t>”, “</w:t>
+      </w:r>
+      <w:proofErr w:type="spellStart"/>
+      <w:r>
+        <w:rPr>
+          <w:lang w:val="en-GB"/>
+        </w:rPr>
+        <w:t>Qaghaq</w:t>
+      </w:r>
+      <w:proofErr w:type="spellEnd"/>
+      <w:r>
+        <w:rPr>
+          <w:lang w:val="en-GB"/>
+        </w:rPr>
+        <w:t xml:space="preserve"> </w:t>
+      </w:r>
+      <w:proofErr w:type="spellStart"/>
+      <w:r>
+        <w:rPr>
+          <w:lang w:val="en-GB"/>
+        </w:rPr>
+        <w:t>tal-ghasel</w:t>
+      </w:r>
+      <w:proofErr w:type="spellEnd"/>
+      <w:r>
+        <w:rPr>
+          <w:lang w:val="en-GB"/>
+        </w:rPr>
+        <w:t>”, “</w:t>
+      </w:r>
+      <w:proofErr w:type="spellStart"/>
+      <w:r>
+        <w:rPr>
+          <w:lang w:val="en-GB"/>
+        </w:rPr>
+        <w:t>Gbejniet</w:t>
+      </w:r>
+      <w:proofErr w:type="spellEnd"/>
+      <w:r>
+        <w:rPr>
+          <w:lang w:val="en-GB"/>
+        </w:rPr>
+        <w:t>”, “</w:t>
+      </w:r>
+      <w:proofErr w:type="spellStart"/>
       <w:r>
         <w:rPr>
           <w:lang w:val="en-GB"/>
         </w:rPr>
         <w:t>Imqaret</w:t>
       </w:r>
+      <w:proofErr w:type="spellEnd"/>
       <w:r>
         <w:rPr>
           <w:lang w:val="en-GB"/>
@@ -106,7 +178,35 @@
         <w:rPr>
           <w:lang w:val="en-GB"/>
         </w:rPr>
-        <w:t xml:space="preserve"> and “Zalzett Malti”.</w:t>
+        <w:t xml:space="preserve"> and “</w:t>
+      </w:r>
+      <w:proofErr w:type="spellStart"/>
+      <w:r>
+        <w:rPr>
+          <w:lang w:val="en-GB"/>
+        </w:rPr>
+        <w:t>Zalzett</w:t>
+      </w:r>
+      <w:proofErr w:type="spellEnd"/>
+      <w:r>
+        <w:rPr>
+          <w:lang w:val="en-GB"/>
+        </w:rPr>
+        <w:t xml:space="preserve"> </w:t>
+      </w:r>
+      <w:proofErr w:type="spellStart"/>
+      <w:r>
+        <w:rPr>
+          <w:lang w:val="en-GB"/>
+        </w:rPr>
+        <w:t>Malti</w:t>
+      </w:r>
+      <w:proofErr w:type="spellEnd"/>
+      <w:r>
+        <w:rPr>
+          <w:lang w:val="en-GB"/>
+        </w:rPr>
+        <w:t>”.</w:t>
       </w:r>
     </w:p>
     <w:p>
@@ -126,25 +226,7 @@
         <w:rPr>
           <w:lang w:val="en-GB"/>
         </w:rPr>
-        <w:t xml:space="preserve"> to estimate the calorie values for each food of the six food classes. The algorithm was used to </w:t>
-      </w:r>
-      <w:r>
-        <w:rPr>
-          <w:lang w:val="en-GB"/>
-        </w:rPr>
-        <w:t xml:space="preserve">detect </w:t>
-      </w:r>
-      <w:r>
-        <w:rPr>
-          <w:lang w:val="en-GB"/>
-        </w:rPr>
-        <w:t xml:space="preserve">both </w:t>
-      </w:r>
-      <w:r>
-        <w:rPr>
-          <w:lang w:val="en-GB"/>
-        </w:rPr>
-        <w:t>the food classes and identify the region of the item at which it is located</w:t>
+        <w:t xml:space="preserve"> to estimate the calorie values for each food of the six food classes. The algorithm was used to detect both the food classes and identify the region of the item at which it is located</w:t>
       </w:r>
       <w:r>
         <w:rPr>
@@ -206,7 +288,21 @@
         <w:rPr>
           <w:lang w:val="en-GB"/>
         </w:rPr>
-        <w:t>he IoU values are 87.13%, 73.66% and 80.57%</w:t>
+        <w:t xml:space="preserve">he </w:t>
+      </w:r>
+      <w:proofErr w:type="spellStart"/>
+      <w:r>
+        <w:rPr>
+          <w:lang w:val="en-GB"/>
+        </w:rPr>
+        <w:t>IoU</w:t>
+      </w:r>
+      <w:proofErr w:type="spellEnd"/>
+      <w:r>
+        <w:rPr>
+          <w:lang w:val="en-GB"/>
+        </w:rPr>
+        <w:t xml:space="preserve"> values are 87.13%, 73.66% and 80.57%</w:t>
       </w:r>
       <w:r>
         <w:rPr>
@@ -260,7 +356,147 @@
         <w:rPr>
           <w:lang w:val="en-GB"/>
         </w:rPr>
-        <w:t xml:space="preserve">, averaging out at a value of +-86.39. On the other hand, the R.M.S.E for the real predictions are +-94.20, +-138.24 and +-75, averaging a value of +-102.65.  </w:t>
+        <w:t xml:space="preserve">, averaging out at a value of +-86.39. On the other hand, the R.M.S.E for the real predictions are +-94.20, +-138.24 and +-75, averaging a value of +-102.65. </w:t>
+      </w:r>
+      <w:r>
+        <w:rPr>
+          <w:lang w:val="en-GB"/>
+        </w:rPr>
+        <w:t>With the gathered results, it is possible to answer the research questions which were submitted at the begging of the scientific study. With an average I</w:t>
+      </w:r>
+      <w:proofErr w:type="spellStart"/>
+      <w:r>
+        <w:rPr>
+          <w:lang w:val="en-GB"/>
+        </w:rPr>
+        <w:t>oU</w:t>
+      </w:r>
+      <w:proofErr w:type="spellEnd"/>
+      <w:r>
+        <w:rPr>
+          <w:lang w:val="en-GB"/>
+        </w:rPr>
+        <w:t xml:space="preserve"> value of 80.45% it could be stated that </w:t>
+      </w:r>
+      <w:r>
+        <w:rPr>
+          <w:lang w:val="en-GB"/>
+        </w:rPr>
+        <w:t>M</w:t>
+      </w:r>
+      <w:r>
+        <w:rPr>
+          <w:lang w:val="en-GB"/>
+        </w:rPr>
+        <w:t xml:space="preserve">altese foods have the potential of being identified consistently just by using machine learning techniques and </w:t>
+      </w:r>
+      <w:r>
+        <w:rPr>
+          <w:lang w:val="en-GB"/>
+        </w:rPr>
+        <w:t xml:space="preserve">that </w:t>
+      </w:r>
+      <w:r>
+        <w:rPr>
+          <w:lang w:val="en-GB"/>
+        </w:rPr>
+        <w:t xml:space="preserve">a two-euro coin </w:t>
+      </w:r>
+      <w:r>
+        <w:rPr>
+          <w:lang w:val="en-GB"/>
+        </w:rPr>
+        <w:t xml:space="preserve">can be used as </w:t>
+      </w:r>
+      <w:r>
+        <w:rPr>
+          <w:lang w:val="en-GB"/>
+        </w:rPr>
+        <w:t xml:space="preserve">the reference object to identify proportions from the image. The </w:t>
+      </w:r>
+      <w:r>
+        <w:rPr>
+          <w:lang w:val="en-GB"/>
+        </w:rPr>
+        <w:t xml:space="preserve">proposed a </w:t>
+      </w:r>
+      <w:r>
+        <w:rPr>
+          <w:lang w:val="en-GB"/>
+        </w:rPr>
+        <w:t xml:space="preserve">question </w:t>
+      </w:r>
+      <w:r>
+        <w:rPr>
+          <w:lang w:val="en-GB"/>
+        </w:rPr>
+        <w:t xml:space="preserve">which </w:t>
+      </w:r>
+      <w:r>
+        <w:rPr>
+          <w:lang w:val="en-GB"/>
+        </w:rPr>
+        <w:t>stated</w:t>
+      </w:r>
+      <w:r>
+        <w:rPr>
+          <w:lang w:val="en-GB"/>
+        </w:rPr>
+        <w:t>,</w:t>
+      </w:r>
+      <w:r>
+        <w:rPr>
+          <w:lang w:val="en-GB"/>
+        </w:rPr>
+        <w:t xml:space="preserve"> if it would be possible to achieve nutritional values from an image. Taking into consideration that the average RMSE for both real and actual </w:t>
+      </w:r>
+      <w:r>
+        <w:rPr>
+          <w:lang w:val="en-GB"/>
+        </w:rPr>
+        <w:t xml:space="preserve">scenarios </w:t>
+      </w:r>
+      <w:r>
+        <w:rPr>
+          <w:lang w:val="en-GB"/>
+        </w:rPr>
+        <w:t>are +-86.39 and +-102.6, this difference might</w:t>
+      </w:r>
+      <w:r>
+        <w:rPr>
+          <w:lang w:val="en-GB"/>
+        </w:rPr>
+        <w:t xml:space="preserve"> not be extremely small</w:t>
+      </w:r>
+      <w:r>
+        <w:rPr>
+          <w:lang w:val="en-GB"/>
+        </w:rPr>
+        <w:t xml:space="preserve">, but since this is only an estimate and the </w:t>
+      </w:r>
+      <w:r>
+        <w:rPr>
+          <w:lang w:val="en-GB"/>
+        </w:rPr>
+        <w:t>RMSE is still quite low since 100 calories difference are not a lot in a single plate of multiple food items. Therefore,</w:t>
+      </w:r>
+      <w:r>
+        <w:rPr>
+          <w:lang w:val="en-GB"/>
+        </w:rPr>
+        <w:t xml:space="preserve"> it is possible to use such techniques to </w:t>
+      </w:r>
+      <w:r>
+        <w:rPr>
+          <w:lang w:val="en-GB"/>
+        </w:rPr>
+        <w:t>extract such values from images.</w:t>
+      </w:r>
+      <w:r>
+        <w:rPr>
+          <w:lang w:val="en-GB"/>
+        </w:rPr>
+        <w:t xml:space="preserve"> </w:t>
       </w:r>
     </w:p>
     <w:p>
@@ -274,25 +510,7 @@
         <w:rPr>
           <w:lang w:val="en-GB"/>
         </w:rPr>
-        <w:t xml:space="preserve">In future research, improvement could be made of the proposed solutions in various ways. It would be interesting to provide </w:t>
-      </w:r>
-      <w:r>
-        <w:rPr>
-          <w:lang w:val="en-GB"/>
-        </w:rPr>
-        <w:t xml:space="preserve">images which are taken from multiple different angles rather </w:t>
-      </w:r>
-      <w:r>
-        <w:rPr>
-          <w:lang w:val="en-GB"/>
-        </w:rPr>
-        <w:t>than</w:t>
-      </w:r>
-      <w:r>
-        <w:rPr>
-          <w:lang w:val="en-GB"/>
-        </w:rPr>
-        <w:t xml:space="preserve"> just a single top view perspective</w:t>
+        <w:t>In future research, improvement could be made of the proposed solutions in various ways. It would be interesting to provide images which are taken from multiple different angles rather than just a single top view perspective</w:t>
       </w:r>
       <w:r>
         <w:rPr>
@@ -310,37 +528,7 @@
         <w:rPr>
           <w:lang w:val="en-GB"/>
         </w:rPr>
-        <w:t>. One might also opt to</w:t>
-      </w:r>
-      <w:r>
-        <w:rPr>
-          <w:lang w:val="en-GB"/>
-        </w:rPr>
-        <w:t xml:space="preserve"> enhanc</w:t>
-      </w:r>
-      <w:r>
-        <w:rPr>
-          <w:lang w:val="en-GB"/>
-        </w:rPr>
-        <w:t>e</w:t>
-      </w:r>
-      <w:r>
-        <w:rPr>
-          <w:lang w:val="en-GB"/>
-        </w:rPr>
-        <w:t xml:space="preserve"> the current research by adding more Maltese food classes to the proposed dataset or even training the model with more variations of</w:t>
-      </w:r>
-      <w:r>
-        <w:rPr>
-          <w:lang w:val="en-GB"/>
-        </w:rPr>
-        <w:t xml:space="preserve"> the given</w:t>
-      </w:r>
-      <w:r>
-        <w:rPr>
-          <w:lang w:val="en-GB"/>
-        </w:rPr>
-        <w:t xml:space="preserve"> images.</w:t>
+        <w:t>. One might also opt to enhance the current research by adding more Maltese food classes to the proposed dataset or even training the model with more variations of the given images.</w:t>
       </w:r>
     </w:p>
     <w:p>

</xml_diff>